<commit_message>
Fix the table of contents
</commit_message>
<xml_diff>
--- a/NATIONAL_STATS_REPORT_TEMPLATE.docx
+++ b/NATIONAL_STATS_REPORT_TEMPLATE.docx
@@ -4,7 +4,7 @@
   <w:body>
     <w:p>
       <w:pPr>
-        <w:pStyle w:val="NormalNotes"/>
+        <w:pStyle w:val="Heading2nopgbrk"/>
       </w:pPr>
     </w:p>
     <w:p>
@@ -526,11 +526,11 @@
     <w:uiPriority w:val="9"/>
     <w:unhideWhenUsed/>
     <w:qFormat/>
-    <w:rsid w:val="008530B9"/>
+    <w:rsid w:val="00A66BF8"/>
     <w:pPr>
       <w:keepNext/>
       <w:keepLines/>
-      <w:spacing w:before="200" w:after="0"/>
+      <w:pageBreakBefore/>
       <w:outlineLvl w:val="1"/>
     </w:pPr>
     <w:rPr>
@@ -617,11 +617,11 @@
     <w:semiHidden/>
     <w:unhideWhenUsed/>
     <w:qFormat/>
-    <w:rsid w:val="00854749"/>
+    <w:rsid w:val="00617BFD"/>
     <w:pPr>
       <w:keepNext/>
       <w:keepLines/>
-      <w:spacing w:before="200" w:after="0"/>
+      <w:spacing w:before="120" w:after="0"/>
       <w:outlineLvl w:val="5"/>
     </w:pPr>
     <w:rPr>
@@ -698,7 +698,7 @@
     <w:basedOn w:val="DefaultParagraphFont"/>
     <w:link w:val="Heading2"/>
     <w:uiPriority w:val="9"/>
-    <w:rsid w:val="008530B9"/>
+    <w:rsid w:val="00A66BF8"/>
     <w:rPr>
       <w:rFonts w:ascii="Arial" w:eastAsiaTheme="majorEastAsia" w:hAnsi="Arial" w:cstheme="majorBidi"/>
       <w:b/>
@@ -994,7 +994,7 @@
     <w:link w:val="Heading6"/>
     <w:uiPriority w:val="9"/>
     <w:semiHidden/>
-    <w:rsid w:val="00854749"/>
+    <w:rsid w:val="00617BFD"/>
     <w:rPr>
       <w:rFonts w:ascii="Arial" w:eastAsiaTheme="majorEastAsia" w:hAnsi="Arial" w:cstheme="majorBidi"/>
       <w:b/>
@@ -1179,6 +1179,36 @@
       <w:rFonts w:ascii="Arial" w:eastAsiaTheme="majorEastAsia" w:hAnsi="Arial" w:cstheme="majorBidi"/>
       <w:b/>
       <w:iCs/>
+      <w:color w:val="7030A0"/>
+      <w:sz w:val="32"/>
+    </w:rPr>
+  </w:style>
+  <w:style w:type="paragraph" w:customStyle="1" w:styleId="Heading2nopgbrk">
+    <w:name w:val="Heading 2_nopgbrk"/>
+    <w:basedOn w:val="Normal"/>
+    <w:next w:val="Normal"/>
+    <w:link w:val="Heading2nopgbrkChar"/>
+    <w:qFormat/>
+    <w:rsid w:val="009D327A"/>
+    <w:pPr>
+      <w:keepNext/>
+      <w:keepLines/>
+      <w:outlineLvl w:val="1"/>
+    </w:pPr>
+    <w:rPr>
+      <w:b/>
+      <w:color w:val="7030A0"/>
+      <w:sz w:val="32"/>
+    </w:rPr>
+  </w:style>
+  <w:style w:type="character" w:customStyle="1" w:styleId="Heading2nopgbrkChar">
+    <w:name w:val="Heading 2_nopgbrk Char"/>
+    <w:basedOn w:val="DefaultParagraphFont"/>
+    <w:link w:val="Heading2nopgbrk"/>
+    <w:rsid w:val="009D327A"/>
+    <w:rPr>
+      <w:rFonts w:ascii="Arial" w:hAnsi="Arial"/>
+      <w:b/>
       <w:color w:val="7030A0"/>
       <w:sz w:val="32"/>
     </w:rPr>
@@ -1474,7 +1504,7 @@
 </file>
 
 <file path=customXml/itemProps1.xml><?xml version="1.0" encoding="utf-8"?>
-<ds:datastoreItem xmlns:ds="http://schemas.openxmlformats.org/officeDocument/2006/customXml" ds:itemID="{CBE1DBD9-0574-4877-B5C0-896DE45862F9}">
+<ds:datastoreItem xmlns:ds="http://schemas.openxmlformats.org/officeDocument/2006/customXml" ds:itemID="{AEC0396C-0178-4A2C-BAA7-98A7E4F54FAB}">
   <ds:schemaRefs>
     <ds:schemaRef ds:uri="http://schemas.openxmlformats.org/officeDocument/2006/bibliography"/>
   </ds:schemaRefs>

</xml_diff>

<commit_message>
fix the footnote settings
</commit_message>
<xml_diff>
--- a/NATIONAL_STATS_REPORT_TEMPLATE.docx
+++ b/NATIONAL_STATS_REPORT_TEMPLATE.docx
@@ -495,7 +495,7 @@
   <w:style w:type="paragraph" w:default="1" w:styleId="Normal">
     <w:name w:val="Normal"/>
     <w:qFormat/>
-    <w:rsid w:val="00BB23E4"/>
+    <w:rsid w:val="00F85662"/>
     <w:pPr>
       <w:spacing w:after="120" w:line="240" w:lineRule="auto"/>
     </w:pPr>
@@ -1211,6 +1211,17 @@
       <w:b/>
       <w:color w:val="7030A0"/>
       <w:sz w:val="32"/>
+    </w:rPr>
+  </w:style>
+  <w:style w:type="character" w:styleId="FootnoteReference">
+    <w:name w:val="footnote reference"/>
+    <w:basedOn w:val="DefaultParagraphFont"/>
+    <w:uiPriority w:val="99"/>
+    <w:semiHidden/>
+    <w:unhideWhenUsed/>
+    <w:rsid w:val="00F85662"/>
+    <w:rPr>
+      <w:vertAlign w:val="superscript"/>
     </w:rPr>
   </w:style>
 </w:styles>
@@ -1504,7 +1515,7 @@
 </file>
 
 <file path=customXml/itemProps1.xml><?xml version="1.0" encoding="utf-8"?>
-<ds:datastoreItem xmlns:ds="http://schemas.openxmlformats.org/officeDocument/2006/customXml" ds:itemID="{AEC0396C-0178-4A2C-BAA7-98A7E4F54FAB}">
+<ds:datastoreItem xmlns:ds="http://schemas.openxmlformats.org/officeDocument/2006/customXml" ds:itemID="{300BBAB0-5379-41E6-86CC-31768CB8649B}">
   <ds:schemaRefs>
     <ds:schemaRef ds:uri="http://schemas.openxmlformats.org/officeDocument/2006/bibliography"/>
   </ds:schemaRefs>

</xml_diff>